<commit_message>
Update on 24/03/2020 at 10:29
</commit_message>
<xml_diff>
--- a/Documents/School policy documents/Equality and Diversity Policy.docx
+++ b/Documents/School policy documents/Equality and Diversity Policy.docx
@@ -191,7 +191,7 @@
             <v:path o:extrusionok="f" gradientshapeok="t" o:connecttype="rect"/>
             <o:lock v:ext="edit" aspectratio="t"/>
           </v:shapetype>
-          <v:shape id="_x0000_i1035" type="#_x0000_t75" style="width:226.5pt;height:230.25pt;visibility:visible;mso-wrap-style:square">
+          <v:shape id="_x0000_i1025" type="#_x0000_t75" style="width:226.5pt;height:230.25pt;visibility:visible;mso-wrap-style:square">
             <v:imagedata r:id="rId7" o:title=""/>
           </v:shape>
         </w:pict>
@@ -293,7 +293,7 @@
           <w:spacing w:val="1"/>
           <w:lang w:val="en-US" w:eastAsia="en-US"/>
         </w:rPr>
-        <w:t>Summer</w:t>
+        <w:t>Spring</w:t>
       </w:r>
       <w:r>
         <w:rPr>
@@ -357,7 +357,15 @@
           <w:w w:val="99"/>
           <w:lang w:val="en-US" w:eastAsia="en-US"/>
         </w:rPr>
-        <w:t>018</w:t>
+        <w:t>0</w:t>
+      </w:r>
+      <w:r>
+        <w:rPr>
+          <w:rFonts w:ascii="Candara" w:eastAsia="Candara" w:hAnsi="Candara" w:cs="Candara"/>
+          <w:w w:val="99"/>
+          <w:lang w:val="en-US" w:eastAsia="en-US"/>
+        </w:rPr>
+        <w:t>20</w:t>
       </w:r>
     </w:p>
     <w:p>
@@ -509,7 +517,7 @@
           <w:spacing w:val="1"/>
           <w:lang w:val="en-US" w:eastAsia="en-US"/>
         </w:rPr>
-        <w:t>Spring</w:t>
+        <w:t>Autumn</w:t>
       </w:r>
       <w:r>
         <w:rPr>
@@ -582,7 +590,7 @@
           <w:w w:val="99"/>
           <w:lang w:val="en-US" w:eastAsia="en-US"/>
         </w:rPr>
-        <w:t>0</w:t>
+        <w:t>1</w:t>
       </w:r>
     </w:p>
     <w:p>
@@ -1053,7 +1061,7 @@
           <w:rFonts w:ascii="Candara" w:eastAsia="Candara" w:hAnsi="Candara" w:cs="Candara"/>
           <w:lang w:val="en-US" w:eastAsia="en-US"/>
         </w:rPr>
-        <w:t>31</w:t>
+        <w:t>18</w:t>
       </w:r>
       <w:r>
         <w:rPr>
@@ -1061,14 +1069,14 @@
           <w:vertAlign w:val="superscript"/>
           <w:lang w:val="en-US" w:eastAsia="en-US"/>
         </w:rPr>
-        <w:t>st</w:t>
-      </w:r>
-      <w:r>
-        <w:rPr>
-          <w:rFonts w:ascii="Candara" w:eastAsia="Candara" w:hAnsi="Candara" w:cs="Candara"/>
-          <w:lang w:val="en-US" w:eastAsia="en-US"/>
-        </w:rPr>
-        <w:t xml:space="preserve"> July 2018</w:t>
+        <w:t>th</w:t>
+      </w:r>
+      <w:r>
+        <w:rPr>
+          <w:rFonts w:ascii="Candara" w:eastAsia="Candara" w:hAnsi="Candara" w:cs="Candara"/>
+          <w:lang w:val="en-US" w:eastAsia="en-US"/>
+        </w:rPr>
+        <w:t xml:space="preserve"> February 2020</w:t>
       </w:r>
     </w:p>
     <w:p>
@@ -1567,21 +1575,7 @@
         <w:rPr>
           <w:rFonts w:ascii="Candara" w:hAnsi="Candara" w:cs="Arial"/>
         </w:rPr>
-        <w:t xml:space="preserve">Our admissions arrangements are fair and transparent, and do not discriminate on race, disability, sexual orientation or socio-economic factors. Exclusions will always be based on the school’s Behaviour Policy. We will closely monitor exclusions in respect of equality </w:t>
-      </w:r>
-      <w:proofErr w:type="gramStart"/>
-      <w:r>
-        <w:rPr>
-          <w:rFonts w:ascii="Candara" w:hAnsi="Candara" w:cs="Arial"/>
-        </w:rPr>
-        <w:t>in order to</w:t>
-      </w:r>
-      <w:proofErr w:type="gramEnd"/>
-      <w:r>
-        <w:rPr>
-          <w:rFonts w:ascii="Candara" w:hAnsi="Candara" w:cs="Arial"/>
-        </w:rPr>
-        <w:t xml:space="preserve"> avoid any potential adverse impact.   </w:t>
+        <w:t xml:space="preserve">Our admissions arrangements are fair and transparent, and do not discriminate on race, disability, sexual orientation or socio-economic factors. Exclusions will always be based on the school’s Behaviour Policy. We will closely monitor exclusions in respect of equality in order to avoid any potential adverse impact.   </w:t>
       </w:r>
     </w:p>
     <w:p>
@@ -1757,35 +1751,7 @@
         <w:rPr>
           <w:rFonts w:ascii="Candara" w:hAnsi="Candara" w:cs="Arial"/>
         </w:rPr>
-        <w:t xml:space="preserve">The Equality Act (2010) introduced a single equality duty for all </w:t>
-      </w:r>
-      <w:proofErr w:type="gramStart"/>
-      <w:r>
-        <w:rPr>
-          <w:rFonts w:ascii="Candara" w:hAnsi="Candara" w:cs="Arial"/>
-        </w:rPr>
-        <w:t>public sector</w:t>
-      </w:r>
-      <w:proofErr w:type="gramEnd"/>
-      <w:r>
-        <w:rPr>
-          <w:rFonts w:ascii="Candara" w:hAnsi="Candara" w:cs="Arial"/>
-        </w:rPr>
-        <w:t xml:space="preserve"> organisations including schools: known as the “public sector equality duty”.  The </w:t>
-      </w:r>
-      <w:proofErr w:type="gramStart"/>
-      <w:r>
-        <w:rPr>
-          <w:rFonts w:ascii="Candara" w:hAnsi="Candara" w:cs="Arial"/>
-        </w:rPr>
-        <w:t>public sector</w:t>
-      </w:r>
-      <w:proofErr w:type="gramEnd"/>
-      <w:r>
-        <w:rPr>
-          <w:rFonts w:ascii="Candara" w:hAnsi="Candara" w:cs="Arial"/>
-        </w:rPr>
-        <w:t xml:space="preserve"> duty requires all schools to show how they are meeting the aims of the Equality Act by giving due regard to the need to: </w:t>
+        <w:t xml:space="preserve">The Equality Act (2010) introduced a single equality duty for all public sector organisations including schools: known as the “public sector equality duty”.  The public sector duty requires all schools to show how they are meeting the aims of the Equality Act by giving due regard to the need to: </w:t>
       </w:r>
     </w:p>
     <w:p>
@@ -1849,21 +1815,7 @@
         <w:rPr>
           <w:rFonts w:ascii="Candara" w:hAnsi="Candara" w:cs="Arial"/>
         </w:rPr>
-        <w:t xml:space="preserve">This Equality Policy and Plan is our response to demonstrate a) that we comply with the duty to have due regard for the three aims above and b) specific and measurable objectives which will be pursued over the coming years to achieve the three aims. </w:t>
-      </w:r>
-      <w:proofErr w:type="gramStart"/>
-      <w:r>
-        <w:rPr>
-          <w:rFonts w:ascii="Candara" w:hAnsi="Candara" w:cs="Arial"/>
-        </w:rPr>
-        <w:t>In particular, the</w:t>
-      </w:r>
-      <w:proofErr w:type="gramEnd"/>
-      <w:r>
-        <w:rPr>
-          <w:rFonts w:ascii="Candara" w:hAnsi="Candara" w:cs="Arial"/>
-        </w:rPr>
-        <w:t xml:space="preserve"> action plan at the end of this Equality Policy and Plan outlines the actions </w:t>
+        <w:t xml:space="preserve">This Equality Policy and Plan is our response to demonstrate a) that we comply with the duty to have due regard for the three aims above and b) specific and measurable objectives which will be pursued over the coming years to achieve the three aims. In particular, the action plan at the end of this Equality Policy and Plan outlines the actions </w:t>
       </w:r>
       <w:r>
         <w:rPr>
@@ -2458,21 +2410,7 @@
         <w:rPr>
           <w:rFonts w:ascii="Candara" w:hAnsi="Candara" w:cs="Arial"/>
         </w:rPr>
-        <w:t xml:space="preserve">Legislation makes discrimination unlawful </w:t>
-      </w:r>
-      <w:proofErr w:type="gramStart"/>
-      <w:r>
-        <w:rPr>
-          <w:rFonts w:ascii="Candara" w:hAnsi="Candara" w:cs="Arial"/>
-        </w:rPr>
-        <w:t>in the area of</w:t>
-      </w:r>
-      <w:proofErr w:type="gramEnd"/>
-      <w:r>
-        <w:rPr>
-          <w:rFonts w:ascii="Candara" w:hAnsi="Candara" w:cs="Arial"/>
-        </w:rPr>
-        <w:t xml:space="preserve"> goods, facilities and services on grounds of sexual orientation. For schools this means admissions, benefits and services for students and treatment of students.   </w:t>
+        <w:t xml:space="preserve">Legislation makes discrimination unlawful in the area of goods, facilities and services on grounds of sexual orientation. For schools this means admissions, benefits and services for students and treatment of students.   </w:t>
       </w:r>
     </w:p>
     <w:p>
@@ -3123,21 +3061,7 @@
         <w:rPr>
           <w:rFonts w:ascii="Candara" w:hAnsi="Candara" w:cs="Arial"/>
         </w:rPr>
-        <w:t xml:space="preserve">Harassment </w:t>
-      </w:r>
-      <w:proofErr w:type="gramStart"/>
-      <w:r>
-        <w:rPr>
-          <w:rFonts w:ascii="Candara" w:hAnsi="Candara" w:cs="Arial"/>
-        </w:rPr>
-        <w:t>on account of</w:t>
-      </w:r>
-      <w:proofErr w:type="gramEnd"/>
-      <w:r>
-        <w:rPr>
-          <w:rFonts w:ascii="Candara" w:hAnsi="Candara" w:cs="Arial"/>
-        </w:rPr>
-        <w:t xml:space="preserve"> race, gender, disability or sexual orientation is unacceptable and is not tolerated within the school environment.   All staff are expected to deal with any discriminatory incidents that may occur. They are expected to know how to identify and challenge prejudice and stereotyping; and to support the full range of diverse needs according to a studen</w:t>
+        <w:t>Harassment on account of race, gender, disability or sexual orientation is unacceptable and is not tolerated within the school environment.   All staff are expected to deal with any discriminatory incidents that may occur. They are expected to know how to identify and challenge prejudice and stereotyping; and to support the full range of diverse needs according to a studen</w:t>
       </w:r>
       <w:r>
         <w:rPr>
@@ -3384,21 +3308,7 @@
         <w:rPr>
           <w:rFonts w:ascii="Candara" w:hAnsi="Candara" w:cs="Arial"/>
         </w:rPr>
-        <w:t xml:space="preserve">• discriminatory comments </w:t>
-      </w:r>
-      <w:proofErr w:type="gramStart"/>
-      <w:r>
-        <w:rPr>
-          <w:rFonts w:ascii="Candara" w:hAnsi="Candara" w:cs="Arial"/>
-        </w:rPr>
-        <w:t>in the course of</w:t>
-      </w:r>
-      <w:proofErr w:type="gramEnd"/>
-      <w:r>
-        <w:rPr>
-          <w:rFonts w:ascii="Candara" w:hAnsi="Candara" w:cs="Arial"/>
-        </w:rPr>
-        <w:t xml:space="preserve"> discussion; </w:t>
+        <w:t xml:space="preserve">• discriminatory comments in the course of discussion; </w:t>
       </w:r>
     </w:p>
     <w:p>
@@ -3558,29 +3468,13 @@
         <w:rPr>
           <w:rFonts w:ascii="Candara" w:hAnsi="Candara" w:cs="Arial"/>
         </w:rPr>
-        <w:t xml:space="preserve">. We have a rolling programme for reviewing our school policies and their impact. In line with legislative requirements, we will review progress against our Equality Policy annually.   </w:t>
-      </w:r>
-    </w:p>
-    <w:p>
-      <w:pPr>
-        <w:jc w:val="both"/>
-        <w:rPr>
-          <w:rFonts w:ascii="Candara" w:hAnsi="Candara" w:cs="Arial"/>
-        </w:rPr>
-      </w:pPr>
-    </w:p>
-    <w:p>
-      <w:pPr>
-        <w:jc w:val="both"/>
-        <w:rPr>
-          <w:rFonts w:ascii="Candara" w:hAnsi="Candara" w:cs="Arial"/>
-        </w:rPr>
-      </w:pPr>
-      <w:r>
-        <w:rPr>
-          <w:rFonts w:ascii="Candara" w:hAnsi="Candara" w:cs="Arial"/>
-        </w:rPr>
-        <w:t xml:space="preserve">We make regular assessments of students’ learning and use this information to track student progress. As part of this process, we regularly monitor achievement by ethnicity and disability, to ensure that all groups of students are making the </w:t>
+        <w:t xml:space="preserve">. We have a rolling programme for reviewing our school policies and their impact. In line with legislative requirements, we will review progress against our Equality Policy </w:t>
+      </w:r>
+      <w:r>
+        <w:rPr>
+          <w:rFonts w:ascii="Candara" w:hAnsi="Candara" w:cs="Arial"/>
+        </w:rPr>
+        <w:t>regularly</w:t>
       </w:r>
       <w:bookmarkStart w:id="0" w:name="_GoBack"/>
       <w:bookmarkEnd w:id="0"/>
@@ -3588,7 +3482,29 @@
         <w:rPr>
           <w:rFonts w:ascii="Candara" w:hAnsi="Candara" w:cs="Arial"/>
         </w:rPr>
-        <w:t xml:space="preserve">best possible progress and take appropriate action to address any gaps.   </w:t>
+        <w:t xml:space="preserve">.   </w:t>
+      </w:r>
+    </w:p>
+    <w:p>
+      <w:pPr>
+        <w:jc w:val="both"/>
+        <w:rPr>
+          <w:rFonts w:ascii="Candara" w:hAnsi="Candara" w:cs="Arial"/>
+        </w:rPr>
+      </w:pPr>
+    </w:p>
+    <w:p>
+      <w:pPr>
+        <w:jc w:val="both"/>
+        <w:rPr>
+          <w:rFonts w:ascii="Candara" w:hAnsi="Candara" w:cs="Arial"/>
+        </w:rPr>
+      </w:pPr>
+      <w:r>
+        <w:rPr>
+          <w:rFonts w:ascii="Candara" w:hAnsi="Candara" w:cs="Arial"/>
+        </w:rPr>
+        <w:t xml:space="preserve">We make regular assessments of students’ learning and use this information to track student progress. As part of this process, we regularly monitor achievement by ethnicity and disability, to ensure that all groups of students are making the best possible progress and take appropriate action to address any gaps.   </w:t>
       </w:r>
     </w:p>
     <w:p>
@@ -5201,7 +5117,7 @@
     </w:rPrDefault>
     <w:pPrDefault/>
   </w:docDefaults>
-  <w:latentStyles w:defLockedState="0" w:defUIPriority="99" w:defSemiHidden="0" w:defUnhideWhenUsed="0" w:defQFormat="0" w:count="375">
+  <w:latentStyles w:defLockedState="0" w:defUIPriority="99" w:defSemiHidden="0" w:defUnhideWhenUsed="0" w:defQFormat="0" w:count="377">
     <w:lsdException w:name="Normal" w:uiPriority="0" w:qFormat="1"/>
     <w:lsdException w:name="heading 1" w:uiPriority="9" w:qFormat="1"/>
     <w:lsdException w:name="heading 2" w:uiPriority="9" w:qFormat="1"/>
@@ -5307,7 +5223,6 @@
     <w:lsdException w:name="HTML Sample" w:semiHidden="1" w:unhideWhenUsed="1"/>
     <w:lsdException w:name="HTML Typewriter" w:semiHidden="1" w:unhideWhenUsed="1"/>
     <w:lsdException w:name="HTML Variable" w:semiHidden="1" w:unhideWhenUsed="1"/>
-    <w:lsdException w:name="Normal Table" w:semiHidden="1" w:unhideWhenUsed="1"/>
     <w:lsdException w:name="annotation subject" w:semiHidden="1" w:unhideWhenUsed="1"/>
     <w:lsdException w:name="No List" w:semiHidden="1" w:unhideWhenUsed="1"/>
     <w:lsdException w:name="Outline List 1" w:semiHidden="1" w:unhideWhenUsed="1"/>
@@ -5353,11 +5268,9 @@
     <w:lsdException w:name="Table Subtle 1" w:semiHidden="1" w:unhideWhenUsed="1"/>
     <w:lsdException w:name="Table Subtle 2" w:semiHidden="1" w:unhideWhenUsed="1"/>
     <w:lsdException w:name="Table Web 1" w:semiHidden="1" w:unhideWhenUsed="1"/>
-    <w:lsdException w:name="Table Web 2" w:semiHidden="1" w:unhideWhenUsed="1"/>
     <w:lsdException w:name="Table Web 3" w:semiHidden="1" w:unhideWhenUsed="1"/>
     <w:lsdException w:name="Balloon Text" w:semiHidden="1" w:unhideWhenUsed="1"/>
     <w:lsdException w:name="Table Grid" w:uiPriority="39"/>
-    <w:lsdException w:name="Table Theme" w:semiHidden="1" w:unhideWhenUsed="1"/>
     <w:lsdException w:name="Placeholder Text" w:semiHidden="1"/>
     <w:lsdException w:name="No Spacing" w:uiPriority="1" w:qFormat="1"/>
     <w:lsdException w:name="Light Shading" w:uiPriority="60"/>
@@ -5577,6 +5490,8 @@
     <w:lsdException w:name="Smart Hyperlink" w:semiHidden="1" w:unhideWhenUsed="1"/>
     <w:lsdException w:name="Hashtag" w:semiHidden="1" w:unhideWhenUsed="1"/>
     <w:lsdException w:name="Unresolved Mention" w:semiHidden="1" w:unhideWhenUsed="1"/>
+    <w:lsdException w:name="Smart Link" w:semiHidden="1" w:unhideWhenUsed="1"/>
+    <w:lsdException w:name="Smart Link Error" w:semiHidden="1" w:unhideWhenUsed="1"/>
   </w:latentStyles>
   <w:style w:type="paragraph" w:default="1" w:styleId="Normal">
     <w:name w:val="Normal"/>
@@ -5620,7 +5535,9 @@
   </w:style>
   <w:style w:type="character" w:default="1" w:styleId="DefaultParagraphFont">
     <w:name w:val="Default Paragraph Font"/>
+    <w:uiPriority w:val="1"/>
     <w:semiHidden/>
+    <w:unhideWhenUsed/>
   </w:style>
   <w:style w:type="table" w:default="1" w:styleId="TableNormal">
     <w:name w:val="Normal Table"/>

</xml_diff>